<commit_message>
Added comparisons between boys and girls, and age info
</commit_message>
<xml_diff>
--- a/Additional_Tasks/BRIEF_P/BRIEF_P_Summary.docx
+++ b/Additional_Tasks/BRIEF_P/BRIEF_P_Summary.docx
@@ -5,38 +5,79 @@
     <w:p>
       <w:pPr>
         <w:pStyle w:val="Title"/>
-      </w:pPr>
-      <w:r>
+        <w:rPr>
+          <w:lang w:val="de-DE"/>
+        </w:rPr>
+      </w:pPr>
+      <w:r>
+        <w:rPr>
+          <w:lang w:val="de-DE"/>
+        </w:rPr>
         <w:t>BRIEF-P</w:t>
       </w:r>
     </w:p>
     <w:p>
       <w:pPr>
         <w:pStyle w:val="Author"/>
-      </w:pPr>
-      <w:r>
+        <w:rPr>
+          <w:lang w:val="de-DE"/>
+        </w:rPr>
+      </w:pPr>
+      <w:r>
+        <w:rPr>
+          <w:lang w:val="de-DE"/>
+        </w:rPr>
         <w:t>Eva Reindl</w:t>
       </w:r>
     </w:p>
     <w:p>
       <w:pPr>
         <w:pStyle w:val="Date"/>
-      </w:pPr>
-      <w:r>
+        <w:rPr>
+          <w:lang w:val="de-DE"/>
+        </w:rPr>
+      </w:pPr>
+      <w:r>
+        <w:rPr>
+          <w:lang w:val="de-DE"/>
+        </w:rPr>
         <w:t>25 8 2020</w:t>
       </w:r>
     </w:p>
     <w:p>
       <w:pPr>
         <w:pStyle w:val="SourceCode"/>
+        <w:rPr>
+          <w:lang w:val="de-DE"/>
+        </w:rPr>
       </w:pPr>
       <w:r>
         <w:rPr>
           <w:rStyle w:val="VerbatimChar"/>
+          <w:lang w:val="de-DE"/>
         </w:rPr>
-        <w:t>## [1] "R version 3.6.1 (2019-07-05)"</w:t>
-      </w:r>
-      <w:r>
+        <w:t xml:space="preserve">## [1] "R </w:t>
+      </w:r>
+      <w:proofErr w:type="spellStart"/>
+      <w:r>
+        <w:rPr>
+          <w:rStyle w:val="VerbatimChar"/>
+          <w:lang w:val="de-DE"/>
+        </w:rPr>
+        <w:t>version</w:t>
+      </w:r>
+      <w:proofErr w:type="spellEnd"/>
+      <w:r>
+        <w:rPr>
+          <w:rStyle w:val="VerbatimChar"/>
+          <w:lang w:val="de-DE"/>
+        </w:rPr>
+        <w:t xml:space="preserve"> 3.6.1 (2019-07-05)"</w:t>
+      </w:r>
+      <w:r>
+        <w:rPr>
+          <w:lang w:val="de-DE"/>
+        </w:rPr>
         <w:br/>
       </w:r>
     </w:p>
@@ -45,13 +86,7 @@
         <w:pStyle w:val="FirstParagraph"/>
       </w:pPr>
       <w:r>
-        <w:t>1</w:t>
-      </w:r>
-      <w:r>
-        <w:t>15 children contributed d</w:t>
-      </w:r>
-      <w:r>
-        <w:t>ata to the BRIEF-P.</w:t>
+        <w:t>115 children contributed data to the BRIEF-P.</w:t>
       </w:r>
     </w:p>
     <w:p>
@@ -71,6 +106,9 @@
       <w:r>
         <w:t>There were 51 3-year-olds, 54 4-year-olds, 9 5-year-olds, and 1 6-year-old. There were 59 young and 56 old children. 71 children were from Fife, 44 children from Edinburgh.</w:t>
       </w:r>
+      <w:r>
+        <w:t xml:space="preserve"> Mean age was 49.81 months (SD = 7.15, range 36-72).</w:t>
+      </w:r>
     </w:p>
     <w:p>
       <w:pPr>
@@ -92,10 +130,7 @@
         <w:pStyle w:val="FirstParagraph"/>
       </w:pPr>
       <w:r>
-        <w:t>The mean Inhibit score was 51.16 (SD = 11.33, range 3</w:t>
-      </w:r>
-      <w:r>
-        <w:t>4-87).</w:t>
+        <w:t>The mean Inhibit score was 51.16 (SD = 11.33, range 34-87).</w:t>
       </w:r>
     </w:p>
     <w:p>
@@ -177,10 +212,7 @@
         </w:numPr>
       </w:pPr>
       <w:r>
-        <w:t>Fife (</w:t>
-      </w:r>
-      <w:r>
-        <w:t>n = 71): 53.13 (SD = 11.84, range 36-87)</w:t>
+        <w:t>Fife (n = 71): 53.13 (SD = 11.84, range 36-87)</w:t>
       </w:r>
     </w:p>
     <w:p>
@@ -191,7 +223,13 @@
         </w:numPr>
       </w:pPr>
       <w:r>
-        <w:t>Edinburgh (n = 44): 48.00 (SD = 9.78, range 34-78) Children in Fife have a higher Inhibition score than children in Edinburgh, W = 1150, p = .018.</w:t>
+        <w:t xml:space="preserve">Edinburgh (n = 44): 48.00 (SD = 9.78, range 34-78) </w:t>
+      </w:r>
+    </w:p>
+    <w:p/>
+    <w:p>
+      <w:r>
+        <w:t>Children in Fife have a higher Inhibition score than children in Edinburgh, W = 1150, p = .018.</w:t>
       </w:r>
     </w:p>
     <w:p>
@@ -250,6 +288,7 @@
         </w:numPr>
       </w:pPr>
       <w:r>
+        <w:lastRenderedPageBreak/>
         <w:t>5y (n = 51): 45.22 (SD = 5.43, range 38-52)</w:t>
       </w:r>
     </w:p>
@@ -284,7 +323,6 @@
         </w:numPr>
       </w:pPr>
       <w:r>
-        <w:lastRenderedPageBreak/>
         <w:t>old (n = 56): 46.80 (SD = 7.16, range 38-64)</w:t>
       </w:r>
     </w:p>
@@ -308,7 +346,13 @@
         </w:numPr>
       </w:pPr>
       <w:r>
-        <w:t>Edinburgh (n = 44): 45.86 (SD = 7.27, range 37-64) Children in Fife do not differ in their performance, W = 1361.5, p = .248.</w:t>
+        <w:t xml:space="preserve">Edinburgh (n = 44): 45.86 (SD = 7.27, range 37-64) </w:t>
+      </w:r>
+    </w:p>
+    <w:p/>
+    <w:p>
+      <w:r>
+        <w:t>Children in Fife do not differ in their performance, W = 1361.5, p = .248.</w:t>
       </w:r>
     </w:p>
     <w:p>
@@ -355,10 +399,7 @@
         </w:numPr>
       </w:pPr>
       <w:r>
-        <w:t>4y (n = 54): 49</w:t>
-      </w:r>
-      <w:r>
-        <w:t>.17 (SD = 12.15, range 36-96)</w:t>
+        <w:t>4y (n = 54): 49.17 (SD = 12.15, range 36-96)</w:t>
       </w:r>
     </w:p>
     <w:p>
@@ -427,10 +468,12 @@
         </w:numPr>
       </w:pPr>
       <w:r>
-        <w:t xml:space="preserve">Edinburgh (n = 44): 49.41 </w:t>
-      </w:r>
-      <w:r>
-        <w:t>(SD = 10.65, range 36-74) Children in Fife do not differ in their performance, W = 1408, p = .376.</w:t>
+        <w:t xml:space="preserve">Edinburgh (n = 44): 49.41 (SD = 10.65, range 36-74) </w:t>
+      </w:r>
+    </w:p>
+    <w:p>
+      <w:r>
+        <w:t>Children in Fife do not differ in their performance, W = 1408, p = .376.</w:t>
       </w:r>
     </w:p>
     <w:sectPr>
@@ -973,6 +1016,13 @@
     <w:lsdException w:name="Placeholder Text" w:semiHidden="1"/>
     <w:lsdException w:name="Light Shading"/>
     <w:lsdException w:name="Light List"/>
+    <w:lsdException w:name="Light Grid"/>
+    <w:lsdException w:name="Medium Shading 1"/>
+    <w:lsdException w:name="Medium Shading 2"/>
+    <w:lsdException w:name="Medium List 1"/>
+    <w:lsdException w:name="Medium List 2"/>
+    <w:lsdException w:name="Medium Grid 1"/>
+    <w:lsdException w:name="Medium Grid 2"/>
     <w:lsdException w:name="Medium Grid 3"/>
     <w:lsdException w:name="Dark List"/>
     <w:lsdException w:name="Colorful Shading"/>

</xml_diff>